<commit_message>
Update Spanish specs for easier chip naming
</commit_message>
<xml_diff>
--- a/Specification/Spanish/Editable source documents/Spec parte 2 - Arquitectura de la consola.docx
+++ b/Specification/Spanish/Editable source documents/Spec parte 2 - Arquitectura de la consola.docx
@@ -348,13 +348,37 @@
         <w:rPr>
           <w:rFonts w:ascii="Bookman Old Style" w:hAnsi="Bookman Old Style"/>
         </w:rPr>
-        <w:t>Documento con fecha 2023.12.1</w:t>
-      </w:r>
-      <w:r>
-        <w:rPr>
-          <w:rFonts w:ascii="Bookman Old Style" w:hAnsi="Bookman Old Style"/>
-        </w:rPr>
-        <w:t>2</w:t>
+        <w:t>Documento con fecha 202</w:t>
+      </w:r>
+      <w:r>
+        <w:rPr>
+          <w:rFonts w:ascii="Bookman Old Style" w:hAnsi="Bookman Old Style"/>
+        </w:rPr>
+        <w:t>4</w:t>
+      </w:r>
+      <w:r>
+        <w:rPr>
+          <w:rFonts w:ascii="Bookman Old Style" w:hAnsi="Bookman Old Style"/>
+        </w:rPr>
+        <w:t>.</w:t>
+      </w:r>
+      <w:r>
+        <w:rPr>
+          <w:rFonts w:ascii="Bookman Old Style" w:hAnsi="Bookman Old Style"/>
+        </w:rPr>
+        <w:t>01</w:t>
+      </w:r>
+      <w:r>
+        <w:rPr>
+          <w:rFonts w:ascii="Bookman Old Style" w:hAnsi="Bookman Old Style"/>
+        </w:rPr>
+        <w:t>.</w:t>
+      </w:r>
+      <w:r>
+        <w:rPr>
+          <w:rFonts w:ascii="Bookman Old Style" w:hAnsi="Bookman Old Style"/>
+        </w:rPr>
+        <w:t>07</w:t>
       </w:r>
       <w:r>
         <w:rPr>
@@ -1869,9 +1893,9 @@
         <w:lastRenderedPageBreak/>
         <w:drawing>
           <wp:inline distT="0" distB="0" distL="0" distR="0">
-            <wp:extent cx="6188710" cy="3721655"/>
-            <wp:effectExtent l="19050" t="19050" r="21590" b="12145"/>
-            <wp:docPr id="10" name="Imagen 16"/>
+            <wp:extent cx="6188710" cy="3721636"/>
+            <wp:effectExtent l="19050" t="19050" r="21590" b="12164"/>
+            <wp:docPr id="3" name="Imagen 1"/>
             <wp:cNvGraphicFramePr>
               <a:graphicFrameLocks xmlns:a="http://schemas.openxmlformats.org/drawingml/2006/main" noChangeAspect="1"/>
             </wp:cNvGraphicFramePr>
@@ -1879,7 +1903,7 @@
               <a:graphicData uri="http://schemas.openxmlformats.org/drawingml/2006/picture">
                 <pic:pic xmlns:pic="http://schemas.openxmlformats.org/drawingml/2006/picture">
                   <pic:nvPicPr>
-                    <pic:cNvPr id="0" name="Picture 16"/>
+                    <pic:cNvPr id="0" name="Picture 1"/>
                     <pic:cNvPicPr>
                       <a:picLocks noChangeAspect="1" noChangeArrowheads="1"/>
                     </pic:cNvPicPr>
@@ -1894,7 +1918,7 @@
                   <pic:spPr bwMode="auto">
                     <a:xfrm>
                       <a:off x="0" y="0"/>
-                      <a:ext cx="6188710" cy="3721655"/>
+                      <a:ext cx="6188710" cy="3721636"/>
                     </a:xfrm>
                     <a:prstGeom prst="rect">
                       <a:avLst/>
@@ -2144,14 +2168,7 @@
           <w:rFonts w:ascii="Bookman Old Style" w:hAnsi="Bookman Old Style"/>
           <w:b/>
         </w:rPr>
-        <w:t>T</w:t>
-      </w:r>
-      <w:r>
-        <w:rPr>
-          <w:rFonts w:ascii="Bookman Old Style" w:hAnsi="Bookman Old Style"/>
-          <w:b/>
-        </w:rPr>
-        <w:t>emporizador</w:t>
+        <w:t>Reloj</w:t>
       </w:r>
       <w:r>
         <w:rPr>
@@ -2245,7 +2262,14 @@
           <w:rFonts w:ascii="Bookman Old Style" w:hAnsi="Bookman Old Style"/>
           <w:b/>
         </w:rPr>
-        <w:t xml:space="preserve"> de entradas</w:t>
+        <w:t xml:space="preserve"> de </w:t>
+      </w:r>
+      <w:r>
+        <w:rPr>
+          <w:rFonts w:ascii="Bookman Old Style" w:hAnsi="Bookman Old Style"/>
+          <w:b/>
+        </w:rPr>
+        <w:t>mandos</w:t>
       </w:r>
       <w:r>
         <w:rPr>
@@ -2394,38 +2418,17 @@
           <w:rFonts w:ascii="Bookman Old Style" w:hAnsi="Bookman Old Style"/>
           <w:b/>
         </w:rPr>
+        <w:t>:</w:t>
+      </w:r>
+      <w:r>
+        <w:rPr>
+          <w:rFonts w:ascii="Bookman Old Style" w:hAnsi="Bookman Old Style"/>
+        </w:rPr>
         <w:t xml:space="preserve"> </w:t>
       </w:r>
       <w:r>
         <w:rPr>
           <w:rFonts w:ascii="Bookman Old Style" w:hAnsi="Bookman Old Style"/>
-          <w:b/>
-        </w:rPr>
-        <w:t xml:space="preserve">de </w:t>
-      </w:r>
-      <w:r>
-        <w:rPr>
-          <w:rFonts w:ascii="Bookman Old Style" w:hAnsi="Bookman Old Style"/>
-          <w:b/>
-        </w:rPr>
-        <w:t>memoria</w:t>
-      </w:r>
-      <w:r>
-        <w:rPr>
-          <w:rFonts w:ascii="Bookman Old Style" w:hAnsi="Bookman Old Style"/>
-          <w:b/>
-        </w:rPr>
-        <w:t>:</w:t>
-      </w:r>
-      <w:r>
-        <w:rPr>
-          <w:rFonts w:ascii="Bookman Old Style" w:hAnsi="Bookman Old Style"/>
-        </w:rPr>
-        <w:t xml:space="preserve"> </w:t>
-      </w:r>
-      <w:r>
-        <w:rPr>
-          <w:rFonts w:ascii="Bookman Old Style" w:hAnsi="Bookman Old Style"/>
         </w:rPr>
         <w:t>Perm</w:t>
       </w:r>
@@ -2434,6 +2437,12 @@
           <w:rFonts w:ascii="Bookman Old Style" w:hAnsi="Bookman Old Style"/>
         </w:rPr>
         <w:t xml:space="preserve">ite saber si hay una tarjeta </w:t>
+      </w:r>
+      <w:r>
+        <w:rPr>
+          <w:rFonts w:ascii="Bookman Old Style" w:hAnsi="Bookman Old Style"/>
+        </w:rPr>
+        <w:t xml:space="preserve">de memoria </w:t>
       </w:r>
       <w:r>
         <w:rPr>
@@ -2861,7 +2870,21 @@
           <w:rFonts w:ascii="Bookman Old Style" w:hAnsi="Bookman Old Style"/>
           <w:b/>
         </w:rPr>
-        <w:t xml:space="preserve"> de Memoria</w:t>
+        <w:t xml:space="preserve"> de </w:t>
+      </w:r>
+      <w:r>
+        <w:rPr>
+          <w:rFonts w:ascii="Bookman Old Style" w:hAnsi="Bookman Old Style"/>
+          <w:b/>
+        </w:rPr>
+        <w:t>m</w:t>
+      </w:r>
+      <w:r>
+        <w:rPr>
+          <w:rFonts w:ascii="Bookman Old Style" w:hAnsi="Bookman Old Style"/>
+          <w:b/>
+        </w:rPr>
+        <w:t>emoria</w:t>
       </w:r>
       <w:r>
         <w:rPr>
@@ -2922,7 +2945,21 @@
           <w:rFonts w:ascii="Bookman Old Style" w:hAnsi="Bookman Old Style"/>
           <w:b/>
         </w:rPr>
-        <w:t xml:space="preserve"> de Control</w:t>
+        <w:t xml:space="preserve"> de </w:t>
+      </w:r>
+      <w:r>
+        <w:rPr>
+          <w:rFonts w:ascii="Bookman Old Style" w:hAnsi="Bookman Old Style"/>
+          <w:b/>
+        </w:rPr>
+        <w:t>c</w:t>
+      </w:r>
+      <w:r>
+        <w:rPr>
+          <w:rFonts w:ascii="Bookman Old Style" w:hAnsi="Bookman Old Style"/>
+          <w:b/>
+        </w:rPr>
+        <w:t>ontrol</w:t>
       </w:r>
       <w:r>
         <w:rPr>
@@ -3254,7 +3291,21 @@
           <w:rFonts w:ascii="Bookman Old Style" w:hAnsi="Bookman Old Style"/>
           <w:b/>
         </w:rPr>
-        <w:t xml:space="preserve"> frame:</w:t>
+        <w:t xml:space="preserve"> </w:t>
+      </w:r>
+      <w:r>
+        <w:rPr>
+          <w:rFonts w:ascii="Bookman Old Style" w:hAnsi="Bookman Old Style"/>
+          <w:b/>
+        </w:rPr>
+        <w:t>f</w:t>
+      </w:r>
+      <w:r>
+        <w:rPr>
+          <w:rFonts w:ascii="Bookman Old Style" w:hAnsi="Bookman Old Style"/>
+          <w:b/>
+        </w:rPr>
+        <w:t>rame:</w:t>
       </w:r>
       <w:r>
         <w:rPr>
@@ -3339,7 +3390,14 @@
           <w:rFonts w:ascii="Bookman Old Style" w:hAnsi="Bookman Old Style"/>
           <w:b/>
         </w:rPr>
-        <w:t xml:space="preserve"> c</w:t>
+        <w:t xml:space="preserve"> </w:t>
+      </w:r>
+      <w:r>
+        <w:rPr>
+          <w:rFonts w:ascii="Bookman Old Style" w:hAnsi="Bookman Old Style"/>
+          <w:b/>
+        </w:rPr>
+        <w:t>c</w:t>
       </w:r>
       <w:r>
         <w:rPr>
@@ -4668,9 +4726,9 @@
         </w:rPr>
         <w:drawing>
           <wp:inline distT="0" distB="0" distL="0" distR="0">
-            <wp:extent cx="6188710" cy="1828149"/>
-            <wp:effectExtent l="19050" t="19050" r="21590" b="19701"/>
-            <wp:docPr id="43" name="Imagen 43"/>
+            <wp:extent cx="6188710" cy="1797739"/>
+            <wp:effectExtent l="19050" t="19050" r="21590" b="12011"/>
+            <wp:docPr id="6" name="Imagen 22"/>
             <wp:cNvGraphicFramePr>
               <a:graphicFrameLocks xmlns:a="http://schemas.openxmlformats.org/drawingml/2006/main" noChangeAspect="1"/>
             </wp:cNvGraphicFramePr>
@@ -4678,7 +4736,7 @@
               <a:graphicData uri="http://schemas.openxmlformats.org/drawingml/2006/picture">
                 <pic:pic xmlns:pic="http://schemas.openxmlformats.org/drawingml/2006/picture">
                   <pic:nvPicPr>
-                    <pic:cNvPr id="0" name="Picture 43"/>
+                    <pic:cNvPr id="0" name="Picture 22"/>
                     <pic:cNvPicPr>
                       <a:picLocks noChangeAspect="1" noChangeArrowheads="1"/>
                     </pic:cNvPicPr>
@@ -4693,7 +4751,7 @@
                   <pic:spPr bwMode="auto">
                     <a:xfrm>
                       <a:off x="0" y="0"/>
-                      <a:ext cx="6188710" cy="1828149"/>
+                      <a:ext cx="6188710" cy="1797739"/>
                     </a:xfrm>
                     <a:prstGeom prst="rect">
                       <a:avLst/>
@@ -5653,9 +5711,9 @@
         <w:lastRenderedPageBreak/>
         <w:drawing>
           <wp:inline distT="0" distB="0" distL="0" distR="0">
-            <wp:extent cx="6115936" cy="2353277"/>
-            <wp:effectExtent l="19050" t="19050" r="18164" b="27973"/>
-            <wp:docPr id="46" name="Imagen 46"/>
+            <wp:extent cx="6188710" cy="2328358"/>
+            <wp:effectExtent l="19050" t="19050" r="21590" b="14792"/>
+            <wp:docPr id="37" name="Imagen 37"/>
             <wp:cNvGraphicFramePr>
               <a:graphicFrameLocks xmlns:a="http://schemas.openxmlformats.org/drawingml/2006/main" noChangeAspect="1"/>
             </wp:cNvGraphicFramePr>
@@ -5663,7 +5721,7 @@
               <a:graphicData uri="http://schemas.openxmlformats.org/drawingml/2006/picture">
                 <pic:pic xmlns:pic="http://schemas.openxmlformats.org/drawingml/2006/picture">
                   <pic:nvPicPr>
-                    <pic:cNvPr id="0" name="Picture 46"/>
+                    <pic:cNvPr id="0" name="Picture 37"/>
                     <pic:cNvPicPr>
                       <a:picLocks noChangeAspect="1" noChangeArrowheads="1"/>
                     </pic:cNvPicPr>
@@ -5678,7 +5736,7 @@
                   <pic:spPr bwMode="auto">
                     <a:xfrm>
                       <a:off x="0" y="0"/>
-                      <a:ext cx="6114623" cy="2352772"/>
+                      <a:ext cx="6188710" cy="2328358"/>
                     </a:xfrm>
                     <a:prstGeom prst="rect">
                       <a:avLst/>
@@ -5860,9 +5918,9 @@
     </w:p>
     <w:tbl>
       <w:tblPr>
-        <w:tblW w:w="6003" w:type="dxa"/>
+        <w:tblW w:w="6173" w:type="dxa"/>
         <w:jc w:val="center"/>
-        <w:tblInd w:w="-419" w:type="dxa"/>
+        <w:tblInd w:w="-589" w:type="dxa"/>
         <w:tblCellMar>
           <w:left w:w="70" w:type="dxa"/>
           <w:right w:w="70" w:type="dxa"/>
@@ -5870,7 +5928,7 @@
         <w:tblLook w:val="04A0"/>
       </w:tblPr>
       <w:tblGrid>
-        <w:gridCol w:w="1839"/>
+        <w:gridCol w:w="2009"/>
         <w:gridCol w:w="4164"/>
       </w:tblGrid>
       <w:tr>
@@ -5880,7 +5938,7 @@
         </w:trPr>
         <w:tc>
           <w:tcPr>
-            <w:tcW w:w="1839" w:type="dxa"/>
+            <w:tcW w:w="2009" w:type="dxa"/>
             <w:tcBorders>
               <w:top w:val="single" w:sz="8" w:space="0" w:color="auto"/>
               <w:left w:val="single" w:sz="8" w:space="0" w:color="auto"/>
@@ -6006,7 +6064,7 @@
         </w:trPr>
         <w:tc>
           <w:tcPr>
-            <w:tcW w:w="1839" w:type="dxa"/>
+            <w:tcW w:w="2009" w:type="dxa"/>
             <w:tcBorders>
               <w:top w:val="nil"/>
               <w:left w:val="single" w:sz="8" w:space="0" w:color="auto"/>
@@ -6088,7 +6146,7 @@
         </w:trPr>
         <w:tc>
           <w:tcPr>
-            <w:tcW w:w="1839" w:type="dxa"/>
+            <w:tcW w:w="2009" w:type="dxa"/>
             <w:tcBorders>
               <w:top w:val="nil"/>
               <w:left w:val="single" w:sz="8" w:space="0" w:color="auto"/>
@@ -6190,7 +6248,7 @@
         </w:trPr>
         <w:tc>
           <w:tcPr>
-            <w:tcW w:w="1839" w:type="dxa"/>
+            <w:tcW w:w="2009" w:type="dxa"/>
             <w:tcBorders>
               <w:top w:val="nil"/>
               <w:left w:val="single" w:sz="8" w:space="0" w:color="auto"/>
@@ -6282,7 +6340,7 @@
         </w:trPr>
         <w:tc>
           <w:tcPr>
-            <w:tcW w:w="1839" w:type="dxa"/>
+            <w:tcW w:w="2009" w:type="dxa"/>
             <w:tcBorders>
               <w:top w:val="nil"/>
               <w:left w:val="single" w:sz="8" w:space="0" w:color="auto"/>
@@ -6374,7 +6432,7 @@
         </w:trPr>
         <w:tc>
           <w:tcPr>
-            <w:tcW w:w="1839" w:type="dxa"/>
+            <w:tcW w:w="2009" w:type="dxa"/>
             <w:tcBorders>
               <w:top w:val="nil"/>
               <w:left w:val="single" w:sz="8" w:space="0" w:color="auto"/>
@@ -6444,7 +6502,17 @@
                 <w:szCs w:val="28"/>
                 <w:lang w:val="en-US" w:eastAsia="es-ES"/>
               </w:rPr>
-              <w:t>Controlador de entradas</w:t>
+              <w:t xml:space="preserve">Controlador de </w:t>
+            </w:r>
+            <w:r>
+              <w:rPr>
+                <w:rFonts w:ascii="Calibri" w:eastAsia="Times New Roman" w:hAnsi="Calibri" w:cs="Times New Roman"/>
+                <w:color w:val="000000"/>
+                <w:sz w:val="28"/>
+                <w:szCs w:val="28"/>
+                <w:lang w:val="en-US" w:eastAsia="es-ES"/>
+              </w:rPr>
+              <w:t>mandos</w:t>
             </w:r>
           </w:p>
         </w:tc>
@@ -6456,7 +6524,7 @@
         </w:trPr>
         <w:tc>
           <w:tcPr>
-            <w:tcW w:w="1839" w:type="dxa"/>
+            <w:tcW w:w="2009" w:type="dxa"/>
             <w:tcBorders>
               <w:top w:val="nil"/>
               <w:left w:val="single" w:sz="8" w:space="0" w:color="auto"/>
@@ -6526,7 +6594,27 @@
                 <w:szCs w:val="28"/>
                 <w:lang w:val="en-US" w:eastAsia="es-ES"/>
               </w:rPr>
-              <w:t>Controlador cartucho</w:t>
+              <w:t xml:space="preserve">Controlador </w:t>
+            </w:r>
+            <w:r>
+              <w:rPr>
+                <w:rFonts w:ascii="Calibri" w:eastAsia="Times New Roman" w:hAnsi="Calibri" w:cs="Times New Roman"/>
+                <w:color w:val="000000"/>
+                <w:sz w:val="28"/>
+                <w:szCs w:val="28"/>
+                <w:lang w:val="en-US" w:eastAsia="es-ES"/>
+              </w:rPr>
+              <w:t xml:space="preserve">de </w:t>
+            </w:r>
+            <w:r>
+              <w:rPr>
+                <w:rFonts w:ascii="Calibri" w:eastAsia="Times New Roman" w:hAnsi="Calibri" w:cs="Times New Roman"/>
+                <w:color w:val="000000"/>
+                <w:sz w:val="28"/>
+                <w:szCs w:val="28"/>
+                <w:lang w:val="en-US" w:eastAsia="es-ES"/>
+              </w:rPr>
+              <w:t>cartucho</w:t>
             </w:r>
           </w:p>
         </w:tc>
@@ -6538,7 +6626,7 @@
         </w:trPr>
         <w:tc>
           <w:tcPr>
-            <w:tcW w:w="1839" w:type="dxa"/>
+            <w:tcW w:w="2009" w:type="dxa"/>
             <w:tcBorders>
               <w:top w:val="nil"/>
               <w:left w:val="single" w:sz="8" w:space="0" w:color="auto"/>
@@ -6608,7 +6696,37 @@
                 <w:szCs w:val="28"/>
                 <w:lang w:val="en-US" w:eastAsia="es-ES"/>
               </w:rPr>
-              <w:t>Controlador tarj. de memoria</w:t>
+              <w:t xml:space="preserve">Controlador </w:t>
+            </w:r>
+            <w:r>
+              <w:rPr>
+                <w:rFonts w:ascii="Calibri" w:eastAsia="Times New Roman" w:hAnsi="Calibri" w:cs="Times New Roman"/>
+                <w:color w:val="000000"/>
+                <w:sz w:val="28"/>
+                <w:szCs w:val="28"/>
+                <w:lang w:val="en-US" w:eastAsia="es-ES"/>
+              </w:rPr>
+              <w:t xml:space="preserve">de </w:t>
+            </w:r>
+            <w:r>
+              <w:rPr>
+                <w:rFonts w:ascii="Calibri" w:eastAsia="Times New Roman" w:hAnsi="Calibri" w:cs="Times New Roman"/>
+                <w:color w:val="000000"/>
+                <w:sz w:val="28"/>
+                <w:szCs w:val="28"/>
+                <w:lang w:val="en-US" w:eastAsia="es-ES"/>
+              </w:rPr>
+              <w:t>tarj</w:t>
+            </w:r>
+            <w:r>
+              <w:rPr>
+                <w:rFonts w:ascii="Calibri" w:eastAsia="Times New Roman" w:hAnsi="Calibri" w:cs="Times New Roman"/>
+                <w:color w:val="000000"/>
+                <w:sz w:val="28"/>
+                <w:szCs w:val="28"/>
+                <w:lang w:val="en-US" w:eastAsia="es-ES"/>
+              </w:rPr>
+              <w:t>eta</w:t>
             </w:r>
           </w:p>
         </w:tc>
@@ -6620,7 +6738,7 @@
         </w:trPr>
         <w:tc>
           <w:tcPr>
-            <w:tcW w:w="1839" w:type="dxa"/>
+            <w:tcW w:w="2009" w:type="dxa"/>
             <w:tcBorders>
               <w:top w:val="nil"/>
               <w:left w:val="single" w:sz="8" w:space="0" w:color="auto"/>
@@ -8676,15 +8794,27 @@
     <w:p>
       <w:pPr>
         <w:pStyle w:val="Ttulo2"/>
+        <w:rPr>
+          <w:lang w:val="es-ES"/>
+        </w:rPr>
       </w:pPr>
       <w:bookmarkStart w:id="14" w:name="_Toc153298939"/>
       <w:r>
+        <w:rPr>
+          <w:lang w:val="es-ES"/>
+        </w:rPr>
         <w:t>9</w:t>
       </w:r>
       <w:r>
+        <w:rPr>
+          <w:lang w:val="es-ES"/>
+        </w:rPr>
         <w:t xml:space="preserve"> Errores h</w:t>
       </w:r>
       <w:r>
+        <w:rPr>
+          <w:lang w:val="es-ES"/>
+        </w:rPr>
         <w:t>ardware</w:t>
       </w:r>
       <w:bookmarkEnd w:id="14"/>
@@ -11981,7 +12111,7 @@
 </file>
 
 <file path=customXml/itemProps1.xml><?xml version="1.0" encoding="utf-8"?>
-<ds:datastoreItem xmlns:ds="http://schemas.openxmlformats.org/officeDocument/2006/customXml" ds:itemID="{907CFBA0-73DB-429A-AE39-8C463351039A}">
+<ds:datastoreItem xmlns:ds="http://schemas.openxmlformats.org/officeDocument/2006/customXml" ds:itemID="{4DF0971F-2187-4D37-8D63-9375DC5A96CD}">
   <ds:schemaRefs>
     <ds:schemaRef ds:uri="http://schemas.openxmlformats.org/officeDocument/2006/bibliography"/>
   </ds:schemaRefs>

</xml_diff>